<commit_message>
extracting cloud cover etc
</commit_message>
<xml_diff>
--- a/Next steps.docx
+++ b/Next steps.docx
@@ -22,6 +22,12 @@
         <w:t xml:space="preserve"> </w:t>
       </w:r>
     </w:p>
+    <w:p>
+      <w:r>
+        <w:t>Why interested in each variable (with citations)</w:t>
+      </w:r>
+    </w:p>
+    <w:p/>
     <w:p>
       <w:r>
         <w:t xml:space="preserve">Download Data from </w:t>
@@ -617,6 +623,7 @@
         </w:rPr>
       </w:pPr>
       <w:r>
+        <w:lastRenderedPageBreak/>
         <w:t>combined DEM images together to create a seamless raster</w:t>
       </w:r>
     </w:p>
@@ -632,7 +639,6 @@
         </w:rPr>
       </w:pPr>
       <w:r>
-        <w:lastRenderedPageBreak/>
         <w:t>‘Clip’ function we limited our DEM raster to our AOI</w:t>
       </w:r>
       <w:r>

</xml_diff>